<commit_message>
Escenarios agregados a las practicas de CEHv9
</commit_message>
<xml_diff>
--- a/CEHv9/Enumeration.docx
+++ b/CEHv9/Enumeration.docx
@@ -402,16 +402,7 @@
           <w:sz w:val="32"/>
           <w:szCs w:val="32"/>
         </w:rPr>
-        <w:t xml:space="preserve">Tema: </w:t>
-      </w:r>
-      <w:r>
-        <w:rPr>
-          <w:b/>
-          <w:bCs/>
-          <w:sz w:val="32"/>
-          <w:szCs w:val="32"/>
-        </w:rPr>
-        <w:t>Certification Ethical Hacker, Module 04 Enumeration</w:t>
+        <w:t>Tema: Certification Ethical Hacker, Module 04 Enumeration</w:t>
       </w:r>
     </w:p>
     <w:p>
@@ -553,7 +544,10 @@
         </w:rPr>
       </w:pPr>
       <w:r>
-        <w:rPr/>
+        <w:rPr>
+          <w:b/>
+          <w:bCs/>
+        </w:rPr>
       </w:r>
     </w:p>
     <w:p>
@@ -4368,9 +4362,14 @@
       <w:pPr>
         <w:pStyle w:val="Normal"/>
         <w:jc w:val="both"/>
+        <w:rPr>
+          <w:b/>
+          <w:b/>
+          <w:bCs/>
+        </w:rPr>
+      </w:pPr>
+      <w:r>
         <w:rPr/>
-      </w:pPr>
-      <w:r>
         <w:drawing>
           <wp:anchor behindDoc="0" distT="0" distB="0" distL="0" distR="0" simplePos="0" locked="0" layoutInCell="1" allowOverlap="1" relativeHeight="8">
             <wp:simplePos x="0" y="0"/>
@@ -4416,38 +4415,6 @@
             </a:graphic>
           </wp:anchor>
         </w:drawing>
-      </w:r>
-      <w:r>
-        <w:rPr>
-          <w:b/>
-          <w:bCs/>
-        </w:rPr>
-        <w:t>A</w:t>
-      </w:r>
-      <w:r>
-        <w:rPr>
-          <w:b/>
-          <w:bCs/>
-        </w:rPr>
-        <w:t>nalisis de Laboratorio</w:t>
-      </w:r>
-    </w:p>
-    <w:p>
-      <w:pPr>
-        <w:pStyle w:val="Normal"/>
-        <w:jc w:val="both"/>
-        <w:rPr>
-          <w:b w:val="false"/>
-          <w:b w:val="false"/>
-          <w:bCs w:val="false"/>
-        </w:rPr>
-      </w:pPr>
-      <w:r>
-        <w:rPr>
-          <w:b w:val="false"/>
-          <w:bCs w:val="false"/>
-        </w:rPr>
-        <w:t>Analizar y documentar los resultados relacionados con este ejercicio. Proporcione su opinión sobre la postura y la exposición de seguridad de su objetivo.</w:t>
       </w:r>
     </w:p>
     <w:p>
@@ -6038,59 +6005,6 @@
         <w:pStyle w:val="Normal"/>
         <w:jc w:val="both"/>
         <w:rPr>
-          <w:b/>
-          <w:b/>
-          <w:bCs/>
-        </w:rPr>
-      </w:pPr>
-      <w:r>
-        <w:rPr>
-          <w:b/>
-          <w:bCs/>
-        </w:rPr>
-        <w:t>Analisis de Laboratorio</w:t>
-      </w:r>
-    </w:p>
-    <w:p>
-      <w:pPr>
-        <w:pStyle w:val="Normal"/>
-        <w:jc w:val="both"/>
-        <w:rPr>
-          <w:b w:val="false"/>
-          <w:b w:val="false"/>
-          <w:bCs w:val="false"/>
-        </w:rPr>
-      </w:pPr>
-      <w:r>
-        <w:rPr>
-          <w:b w:val="false"/>
-          <w:bCs w:val="false"/>
-        </w:rPr>
-        <w:t>Analizar y documentar los resultados relacionados con este ejercicio de laboratorio. Proporcione su opinión sobre la seguridad y la exposición de su objetivo.</w:t>
-      </w:r>
-    </w:p>
-    <w:p>
-      <w:pPr>
-        <w:pStyle w:val="Normal"/>
-        <w:jc w:val="both"/>
-        <w:rPr>
-          <w:b w:val="false"/>
-          <w:b w:val="false"/>
-          <w:bCs w:val="false"/>
-        </w:rPr>
-      </w:pPr>
-      <w:r>
-        <w:rPr>
-          <w:b w:val="false"/>
-          <w:bCs w:val="false"/>
-        </w:rPr>
-      </w:r>
-    </w:p>
-    <w:p>
-      <w:pPr>
-        <w:pStyle w:val="Normal"/>
-        <w:jc w:val="both"/>
-        <w:rPr>
           <w:b w:val="false"/>
           <w:b w:val="false"/>
           <w:bCs w:val="false"/>
@@ -7806,46 +7720,7 @@
         </w:rPr>
       </w:pPr>
       <w:r>
-        <w:rPr>
-          <w:b w:val="false"/>
-          <w:bCs w:val="false"/>
-        </w:rPr>
-      </w:r>
-    </w:p>
-    <w:p>
-      <w:pPr>
-        <w:pStyle w:val="Normal"/>
-        <w:jc w:val="both"/>
-        <w:rPr>
-          <w:b/>
-          <w:b/>
-          <w:bCs/>
-        </w:rPr>
-      </w:pPr>
-      <w:r>
-        <w:rPr>
-          <w:b/>
-          <w:bCs/>
-        </w:rPr>
-        <w:t>Analisis de Laboratorio</w:t>
-      </w:r>
-    </w:p>
-    <w:p>
-      <w:pPr>
-        <w:pStyle w:val="Normal"/>
-        <w:jc w:val="both"/>
-        <w:rPr>
-          <w:b w:val="false"/>
-          <w:b w:val="false"/>
-          <w:bCs w:val="false"/>
-        </w:rPr>
-      </w:pPr>
-      <w:r>
-        <w:rPr>
-          <w:b w:val="false"/>
-          <w:bCs w:val="false"/>
-        </w:rPr>
-        <w:t>Analizar documentar los resultados relacionados con este ejercicio de laboratorio.</w:t>
+        <w:rPr/>
       </w:r>
     </w:p>
     <w:p>
@@ -9249,29 +9124,7 @@
         <w:rPr/>
       </w:pPr>
       <w:r>
-        <w:rPr>
-          <w:b/>
-          <w:bCs/>
-        </w:rPr>
-        <w:t>Analisis de Laboratorio</w:t>
-      </w:r>
-    </w:p>
-    <w:p>
-      <w:pPr>
-        <w:pStyle w:val="Normal"/>
-        <w:jc w:val="both"/>
-        <w:rPr>
-          <w:b w:val="false"/>
-          <w:b w:val="false"/>
-          <w:bCs w:val="false"/>
-        </w:rPr>
-      </w:pPr>
-      <w:r>
-        <w:rPr>
-          <w:b w:val="false"/>
-          <w:bCs w:val="false"/>
-        </w:rPr>
-        <w:t>Analizar y documentar los resultados relacionados con los ejercicios de este laboratorio.</w:t>
+        <w:rPr/>
       </w:r>
     </w:p>
     <w:p>
@@ -10813,6 +10666,14 @@
       <w:bCs w:val="false"/>
     </w:rPr>
   </w:style>
+  <w:style w:type="character" w:styleId="ListLabel9">
+    <w:name w:val="ListLabel 9"/>
+    <w:qFormat/>
+    <w:rPr>
+      <w:b w:val="false"/>
+      <w:bCs w:val="false"/>
+    </w:rPr>
+  </w:style>
   <w:style w:type="paragraph" w:styleId="Heading">
     <w:name w:val="Heading"/>
     <w:basedOn w:val="Normal"/>

</xml_diff>